<commit_message>
This is folder contain my video presentation
</commit_message>
<xml_diff>
--- a/video/Presentation.docx
+++ b/video/Presentation.docx
@@ -156,7 +156,6 @@
                                     <w:dataBinding w:prefixMappings="xmlns:ns0='http://purl.org/dc/elements/1.1/' xmlns:ns1='http://schemas.openxmlformats.org/package/2006/metadata/core-properties' " w:xpath="/ns1:coreProperties[1]/ns0:title[1]" w:storeItemID="{6C3C8BC8-F283-45AE-878A-BAB7291924A1}"/>
                                     <w:text/>
                                   </w:sdtPr>
-                                  <w:sdtEndPr/>
                                   <w:sdtContent>
                                     <w:p>
                                       <w:pPr>
@@ -195,7 +194,6 @@
                                     <w:dataBinding w:prefixMappings="xmlns:ns0='http://purl.org/dc/elements/1.1/' xmlns:ns1='http://schemas.openxmlformats.org/package/2006/metadata/core-properties' " w:xpath="/ns1:coreProperties[1]/ns0:subject[1]" w:storeItemID="{6C3C8BC8-F283-45AE-878A-BAB7291924A1}"/>
                                     <w:text/>
                                   </w:sdtPr>
-                                  <w:sdtEndPr/>
                                   <w:sdtContent>
                                     <w:p>
                                       <w:pPr>
@@ -333,7 +331,6 @@
                                     <w:dataBinding w:prefixMappings="xmlns:ns0='http://schemas.microsoft.com/office/2006/coverPageProps' " w:xpath="/ns0:CoverPageProperties[1]/ns0:Abstract[1]" w:storeItemID="{55AF091B-3C7A-41E3-B477-F2FDAA23CFDA}"/>
                                     <w:text/>
                                   </w:sdtPr>
-                                  <w:sdtEndPr/>
                                   <w:sdtContent>
                                     <w:p>
                                       <w:pPr>
@@ -415,7 +412,6 @@
                                     <w:dataBinding w:prefixMappings="xmlns:ns0='http://purl.org/dc/elements/1.1/' xmlns:ns1='http://schemas.openxmlformats.org/package/2006/metadata/core-properties' " w:xpath="/ns1:coreProperties[1]/ns0:creator[1]" w:storeItemID="{6C3C8BC8-F283-45AE-878A-BAB7291924A1}"/>
                                     <w:text/>
                                   </w:sdtPr>
-                                  <w:sdtEndPr/>
                                   <w:sdtContent>
                                     <w:p>
                                       <w:pPr>
@@ -454,7 +450,6 @@
                                       <w:dataBinding w:prefixMappings="xmlns:ns0='http://purl.org/dc/elements/1.1/' xmlns:ns1='http://schemas.openxmlformats.org/package/2006/metadata/core-properties' " w:xpath="/ns1:coreProperties[1]/ns1:category[1]" w:storeItemID="{6C3C8BC8-F283-45AE-878A-BAB7291924A1}"/>
                                       <w:text/>
                                     </w:sdtPr>
-                                    <w:sdtEndPr/>
                                     <w:sdtContent>
                                       <w:r>
                                         <w:rPr>
@@ -590,7 +585,6 @@
                               <w:dataBinding w:prefixMappings="xmlns:ns0='http://purl.org/dc/elements/1.1/' xmlns:ns1='http://schemas.openxmlformats.org/package/2006/metadata/core-properties' " w:xpath="/ns1:coreProperties[1]/ns0:title[1]" w:storeItemID="{6C3C8BC8-F283-45AE-878A-BAB7291924A1}"/>
                               <w:text/>
                             </w:sdtPr>
-                            <w:sdtEndPr/>
                             <w:sdtContent>
                               <w:p>
                                 <w:pPr>
@@ -629,7 +623,6 @@
                               <w:dataBinding w:prefixMappings="xmlns:ns0='http://purl.org/dc/elements/1.1/' xmlns:ns1='http://schemas.openxmlformats.org/package/2006/metadata/core-properties' " w:xpath="/ns1:coreProperties[1]/ns0:subject[1]" w:storeItemID="{6C3C8BC8-F283-45AE-878A-BAB7291924A1}"/>
                               <w:text/>
                             </w:sdtPr>
-                            <w:sdtEndPr/>
                             <w:sdtContent>
                               <w:p>
                                 <w:pPr>
@@ -767,7 +760,6 @@
                               <w:dataBinding w:prefixMappings="xmlns:ns0='http://schemas.microsoft.com/office/2006/coverPageProps' " w:xpath="/ns0:CoverPageProperties[1]/ns0:Abstract[1]" w:storeItemID="{55AF091B-3C7A-41E3-B477-F2FDAA23CFDA}"/>
                               <w:text/>
                             </w:sdtPr>
-                            <w:sdtEndPr/>
                             <w:sdtContent>
                               <w:p>
                                 <w:pPr>
@@ -849,7 +841,6 @@
                               <w:dataBinding w:prefixMappings="xmlns:ns0='http://purl.org/dc/elements/1.1/' xmlns:ns1='http://schemas.openxmlformats.org/package/2006/metadata/core-properties' " w:xpath="/ns1:coreProperties[1]/ns0:creator[1]" w:storeItemID="{6C3C8BC8-F283-45AE-878A-BAB7291924A1}"/>
                               <w:text/>
                             </w:sdtPr>
-                            <w:sdtEndPr/>
                             <w:sdtContent>
                               <w:p>
                                 <w:pPr>
@@ -888,7 +879,6 @@
                                 <w:dataBinding w:prefixMappings="xmlns:ns0='http://purl.org/dc/elements/1.1/' xmlns:ns1='http://schemas.openxmlformats.org/package/2006/metadata/core-properties' " w:xpath="/ns1:coreProperties[1]/ns1:category[1]" w:storeItemID="{6C3C8BC8-F283-45AE-878A-BAB7291924A1}"/>
                                 <w:text/>
                               </w:sdtPr>
-                              <w:sdtEndPr/>
                               <w:sdtContent>
                                 <w:r>
                                   <w:rPr>
@@ -2354,19 +2344,8 @@
           <w:sz w:val="28"/>
           <w:szCs w:val="28"/>
         </w:rPr>
-        <w:t xml:space="preserve">What is </w:t>
-      </w:r>
-      <w:proofErr w:type="spellStart"/>
-      <w:r>
-        <w:rPr>
-          <w:rFonts w:cstheme="minorHAnsi"/>
-          <w:kern w:val="0"/>
-          <w:sz w:val="28"/>
-          <w:szCs w:val="28"/>
-        </w:rPr>
-        <w:t>makefile</w:t>
-      </w:r>
-      <w:proofErr w:type="spellEnd"/>
+        <w:t>What is makefile</w:t>
+      </w:r>
       <w:r>
         <w:rPr>
           <w:rFonts w:cstheme="minorHAnsi"/>
@@ -2651,17 +2630,7 @@
           <w:sz w:val="28"/>
           <w:szCs w:val="28"/>
         </w:rPr>
-        <w:t xml:space="preserve"> </w:t>
-      </w:r>
-      <w:proofErr w:type="gramStart"/>
-      <w:r>
-        <w:rPr>
-          <w:rFonts w:cstheme="minorHAnsi"/>
-          <w:kern w:val="0"/>
-          <w:sz w:val="28"/>
-          <w:szCs w:val="28"/>
-        </w:rPr>
-        <w:t>first</w:t>
+        <w:t xml:space="preserve"> first</w:t>
       </w:r>
       <w:r>
         <w:rPr>
@@ -2672,7 +2641,6 @@
         </w:rPr>
         <w:t xml:space="preserve"> of all</w:t>
       </w:r>
-      <w:proofErr w:type="gramEnd"/>
       <w:r>
         <w:rPr>
           <w:rFonts w:cstheme="minorHAnsi"/>
@@ -3239,27 +3207,14 @@
           <w:szCs w:val="28"/>
         </w:rPr>
       </w:pPr>
-    </w:p>
-    <w:p>
-      <w:pPr>
-        <w:autoSpaceDE w:val="0"/>
-        <w:autoSpaceDN w:val="0"/>
-        <w:adjustRightInd w:val="0"/>
-        <w:spacing w:after="0" w:line="240" w:lineRule="auto"/>
-        <w:rPr>
-          <w:rFonts w:cstheme="minorHAnsi"/>
-          <w:kern w:val="0"/>
-          <w:sz w:val="28"/>
-          <w:szCs w:val="28"/>
-        </w:rPr>
-      </w:pPr>
-      <w:r>
-        <w:rPr>
-          <w:rFonts w:cstheme="minorHAnsi"/>
-          <w:kern w:val="0"/>
-          <w:sz w:val="28"/>
-          <w:szCs w:val="28"/>
-        </w:rPr>
+      <w:r>
+        <w:rPr>
+          <w:rFonts w:cstheme="minorHAnsi"/>
+          <w:kern w:val="0"/>
+          <w:sz w:val="28"/>
+          <w:szCs w:val="28"/>
+        </w:rPr>
+        <w:lastRenderedPageBreak/>
         <w:t>Deleting unn</w:t>
       </w:r>
       <w:r>
@@ -3490,25 +3445,42 @@
           <w:szCs w:val="32"/>
         </w:rPr>
       </w:pPr>
-      <w:r>
+    </w:p>
+    <w:p>
+      <w:pPr>
         <w:rPr>
           <w:sz w:val="32"/>
           <w:szCs w:val="32"/>
         </w:rPr>
-        <w:t>Software demo</w:t>
-      </w:r>
-      <w:r>
+      </w:pPr>
+    </w:p>
+    <w:p>
+      <w:pPr>
         <w:rPr>
           <w:sz w:val="32"/>
           <w:szCs w:val="32"/>
         </w:rPr>
-        <w:t>nstration</w:t>
-      </w:r>
+      </w:pPr>
       <w:r>
         <w:rPr>
           <w:sz w:val="32"/>
           <w:szCs w:val="32"/>
         </w:rPr>
+        <w:lastRenderedPageBreak/>
+        <w:t>Software demo</w:t>
+      </w:r>
+      <w:r>
+        <w:rPr>
+          <w:sz w:val="32"/>
+          <w:szCs w:val="32"/>
+        </w:rPr>
+        <w:t>nstration</w:t>
+      </w:r>
+      <w:r>
+        <w:rPr>
+          <w:sz w:val="32"/>
+          <w:szCs w:val="32"/>
+        </w:rPr>
         <w:t>:</w:t>
       </w:r>
     </w:p>
@@ -3548,7 +3520,6 @@
           <w:sz w:val="28"/>
           <w:szCs w:val="28"/>
         </w:rPr>
-        <w:lastRenderedPageBreak/>
         <w:t xml:space="preserve">Person Class: </w:t>
       </w:r>
       <w:r>
@@ -3579,22 +3550,13 @@
         </w:rPr>
         <w:t xml:space="preserve">display </w:t>
       </w:r>
-      <w:proofErr w:type="gramStart"/>
-      <w:r>
-        <w:rPr>
-          <w:sz w:val="28"/>
-          <w:szCs w:val="28"/>
-        </w:rPr>
-        <w:t>Details</w:t>
-      </w:r>
-      <w:r>
-        <w:rPr>
-          <w:sz w:val="28"/>
-          <w:szCs w:val="28"/>
-        </w:rPr>
-        <w:t>(</w:t>
-      </w:r>
-      <w:proofErr w:type="gramEnd"/>
+      <w:r>
+        <w:rPr>
+          <w:sz w:val="28"/>
+          <w:szCs w:val="28"/>
+        </w:rPr>
+        <w:t>Details (</w:t>
+      </w:r>
       <w:r>
         <w:rPr>
           <w:sz w:val="28"/>
@@ -3868,18 +3830,8 @@
         <w:color w:val="5A5A5A"/>
         <w:kern w:val="0"/>
       </w:rPr>
-      <w:t xml:space="preserve">Ahmed Eissa, Adam Philpot, Olugbenga </w:t>
+      <w:t>Ahmed Eissa, Adam Philpot, Olugbenga Oluwagbemi</w:t>
     </w:r>
-    <w:proofErr w:type="spellStart"/>
-    <w:r>
-      <w:rPr>
-        <w:rFonts w:ascii="CIDFont+F1" w:hAnsi="CIDFont+F1" w:cs="CIDFont+F1"/>
-        <w:color w:val="5A5A5A"/>
-        <w:kern w:val="0"/>
-      </w:rPr>
-      <w:t>Oluwagbemi</w:t>
-    </w:r>
-    <w:proofErr w:type="spellEnd"/>
   </w:p>
   <w:p>
     <w:pPr>

</xml_diff>